<commit_message>
Update Meeting Minutes (Sprint One).docx
</commit_message>
<xml_diff>
--- a/Meeting Minutes (Sprint One).docx
+++ b/Meeting Minutes (Sprint One).docx
@@ -240,18 +240,15 @@
     </w:p>
     <w:tbl>
       <w:tblPr>
+        <w:tblStyle w:val="GridTable1Light-Accent1"/>
         <w:tblW w:w="5003" w:type="pct"/>
-        <w:tblCellMar>
-          <w:left w:w="0" w:type="dxa"/>
-          <w:right w:w="115" w:type="dxa"/>
-        </w:tblCellMar>
         <w:tblLook w:val="0600" w:firstRow="0" w:lastRow="0" w:firstColumn="0" w:lastColumn="0" w:noHBand="1" w:noVBand="1"/>
       </w:tblPr>
       <w:tblGrid>
-        <w:gridCol w:w="2552"/>
-        <w:gridCol w:w="1701"/>
-        <w:gridCol w:w="2269"/>
-        <w:gridCol w:w="3420"/>
+        <w:gridCol w:w="2550"/>
+        <w:gridCol w:w="1699"/>
+        <w:gridCol w:w="2266"/>
+        <w:gridCol w:w="3417"/>
       </w:tblGrid>
       <w:tr>
         <w:trPr>
@@ -267,15 +264,10 @@
             <w:showingPlcHdr/>
             <w15:appearance w15:val="hidden"/>
           </w:sdtPr>
-          <w:sdtEndPr/>
           <w:sdtContent>
             <w:tc>
               <w:tcPr>
                 <w:tcW w:w="1283" w:type="pct"/>
-                <w:tcBorders>
-                  <w:top w:val="single" w:sz="18" w:space="0" w:color="A4063E" w:themeColor="accent6"/>
-                </w:tcBorders>
-                <w:vAlign w:val="center"/>
               </w:tcPr>
               <w:p>
                 <w:pPr>
@@ -298,15 +290,10 @@
             <w:showingPlcHdr/>
             <w15:appearance w15:val="hidden"/>
           </w:sdtPr>
-          <w:sdtEndPr/>
           <w:sdtContent>
             <w:tc>
               <w:tcPr>
                 <w:tcW w:w="855" w:type="pct"/>
-                <w:tcBorders>
-                  <w:top w:val="single" w:sz="18" w:space="0" w:color="A4063E" w:themeColor="accent6"/>
-                </w:tcBorders>
-                <w:vAlign w:val="center"/>
               </w:tcPr>
               <w:p>
                 <w:pPr>
@@ -329,15 +316,10 @@
             <w:showingPlcHdr/>
             <w15:appearance w15:val="hidden"/>
           </w:sdtPr>
-          <w:sdtEndPr/>
           <w:sdtContent>
             <w:tc>
               <w:tcPr>
                 <w:tcW w:w="1141" w:type="pct"/>
-                <w:tcBorders>
-                  <w:top w:val="single" w:sz="18" w:space="0" w:color="A4063E" w:themeColor="accent6"/>
-                </w:tcBorders>
-                <w:vAlign w:val="center"/>
               </w:tcPr>
               <w:p>
                 <w:pPr>
@@ -360,15 +342,10 @@
             <w:showingPlcHdr/>
             <w15:appearance w15:val="hidden"/>
           </w:sdtPr>
-          <w:sdtEndPr/>
           <w:sdtContent>
             <w:tc>
               <w:tcPr>
                 <w:tcW w:w="1720" w:type="pct"/>
-                <w:tcBorders>
-                  <w:top w:val="single" w:sz="18" w:space="0" w:color="A4063E" w:themeColor="accent6"/>
-                </w:tcBorders>
-                <w:vAlign w:val="center"/>
               </w:tcPr>
               <w:p>
                 <w:pPr>
@@ -389,7 +366,6 @@
         <w:tc>
           <w:tcPr>
             <w:tcW w:w="1283" w:type="pct"/>
-            <w:vAlign w:val="center"/>
           </w:tcPr>
           <w:p>
             <w:pPr>
@@ -404,7 +380,6 @@
         <w:tc>
           <w:tcPr>
             <w:tcW w:w="855" w:type="pct"/>
-            <w:vAlign w:val="center"/>
           </w:tcPr>
           <w:p>
             <w:pPr>
@@ -419,7 +394,6 @@
         <w:tc>
           <w:tcPr>
             <w:tcW w:w="1141" w:type="pct"/>
-            <w:vAlign w:val="center"/>
           </w:tcPr>
           <w:p>
             <w:pPr>
@@ -434,7 +408,6 @@
         <w:tc>
           <w:tcPr>
             <w:tcW w:w="1720" w:type="pct"/>
-            <w:vAlign w:val="center"/>
           </w:tcPr>
           <w:p>
             <w:pPr>
@@ -454,7 +427,6 @@
         <w:tc>
           <w:tcPr>
             <w:tcW w:w="1283" w:type="pct"/>
-            <w:vAlign w:val="center"/>
           </w:tcPr>
           <w:p>
             <w:pPr>
@@ -469,7 +441,6 @@
         <w:tc>
           <w:tcPr>
             <w:tcW w:w="855" w:type="pct"/>
-            <w:vAlign w:val="center"/>
           </w:tcPr>
           <w:p>
             <w:pPr>
@@ -484,7 +455,6 @@
         <w:tc>
           <w:tcPr>
             <w:tcW w:w="1141" w:type="pct"/>
-            <w:vAlign w:val="center"/>
           </w:tcPr>
           <w:p>
             <w:pPr>
@@ -499,7 +469,6 @@
         <w:tc>
           <w:tcPr>
             <w:tcW w:w="1720" w:type="pct"/>
-            <w:vAlign w:val="center"/>
           </w:tcPr>
           <w:p>
             <w:pPr>
@@ -519,7 +488,6 @@
         <w:tc>
           <w:tcPr>
             <w:tcW w:w="1283" w:type="pct"/>
-            <w:vAlign w:val="center"/>
           </w:tcPr>
           <w:p>
             <w:pPr>
@@ -534,7 +502,6 @@
         <w:tc>
           <w:tcPr>
             <w:tcW w:w="855" w:type="pct"/>
-            <w:vAlign w:val="center"/>
           </w:tcPr>
           <w:p>
             <w:pPr>
@@ -549,7 +516,6 @@
         <w:tc>
           <w:tcPr>
             <w:tcW w:w="1141" w:type="pct"/>
-            <w:vAlign w:val="center"/>
           </w:tcPr>
           <w:p>
             <w:pPr>
@@ -564,7 +530,6 @@
         <w:tc>
           <w:tcPr>
             <w:tcW w:w="1720" w:type="pct"/>
-            <w:vAlign w:val="center"/>
           </w:tcPr>
           <w:p>
             <w:pPr>
@@ -584,7 +549,6 @@
         <w:tc>
           <w:tcPr>
             <w:tcW w:w="1283" w:type="pct"/>
-            <w:vAlign w:val="center"/>
           </w:tcPr>
           <w:p>
             <w:pPr>
@@ -617,7 +581,6 @@
         <w:tc>
           <w:tcPr>
             <w:tcW w:w="855" w:type="pct"/>
-            <w:vAlign w:val="center"/>
           </w:tcPr>
           <w:p>
             <w:pPr>
@@ -632,7 +595,6 @@
         <w:tc>
           <w:tcPr>
             <w:tcW w:w="1141" w:type="pct"/>
-            <w:vAlign w:val="center"/>
           </w:tcPr>
           <w:p>
             <w:pPr>
@@ -647,7 +609,6 @@
         <w:tc>
           <w:tcPr>
             <w:tcW w:w="1720" w:type="pct"/>
-            <w:vAlign w:val="center"/>
           </w:tcPr>
           <w:p>
             <w:pPr>
@@ -667,7 +628,6 @@
         <w:tc>
           <w:tcPr>
             <w:tcW w:w="1283" w:type="pct"/>
-            <w:vAlign w:val="center"/>
           </w:tcPr>
           <w:p>
             <w:pPr>
@@ -682,7 +642,6 @@
         <w:tc>
           <w:tcPr>
             <w:tcW w:w="855" w:type="pct"/>
-            <w:vAlign w:val="center"/>
           </w:tcPr>
           <w:p>
             <w:pPr>
@@ -697,7 +656,6 @@
         <w:tc>
           <w:tcPr>
             <w:tcW w:w="1141" w:type="pct"/>
-            <w:vAlign w:val="center"/>
           </w:tcPr>
           <w:p>
             <w:pPr>
@@ -712,7 +670,6 @@
         <w:tc>
           <w:tcPr>
             <w:tcW w:w="1720" w:type="pct"/>
-            <w:vAlign w:val="center"/>
           </w:tcPr>
           <w:p>
             <w:pPr>
@@ -732,7 +689,6 @@
         <w:tc>
           <w:tcPr>
             <w:tcW w:w="1283" w:type="pct"/>
-            <w:vAlign w:val="center"/>
           </w:tcPr>
           <w:p>
             <w:pPr>
@@ -747,7 +703,6 @@
         <w:tc>
           <w:tcPr>
             <w:tcW w:w="855" w:type="pct"/>
-            <w:vAlign w:val="center"/>
           </w:tcPr>
           <w:p>
             <w:pPr>
@@ -762,7 +717,6 @@
         <w:tc>
           <w:tcPr>
             <w:tcW w:w="1141" w:type="pct"/>
-            <w:vAlign w:val="center"/>
           </w:tcPr>
           <w:p>
             <w:pPr>
@@ -777,7 +731,6 @@
         <w:tc>
           <w:tcPr>
             <w:tcW w:w="1720" w:type="pct"/>
-            <w:vAlign w:val="center"/>
           </w:tcPr>
           <w:p>
             <w:pPr>
@@ -825,6 +778,13 @@
       <w:r>
         <w:continuationSeparator/>
       </w:r>
+    </w:p>
+  </w:endnote>
+  <w:endnote w:type="continuationNotice" w:id="1">
+    <w:p>
+      <w:pPr>
+        <w:spacing w:line="240" w:lineRule="auto"/>
+      </w:pPr>
     </w:p>
   </w:endnote>
 </w:endnotes>
@@ -891,6 +851,13 @@
       <w:r>
         <w:continuationSeparator/>
       </w:r>
+    </w:p>
+  </w:footnote>
+  <w:footnote w:type="continuationNotice" w:id="1">
+    <w:p>
+      <w:pPr>
+        <w:spacing w:line="240" w:lineRule="auto"/>
+      </w:pPr>
     </w:p>
   </w:footnote>
 </w:footnotes>
@@ -1918,6 +1885,63 @@
       <w:szCs w:val="28"/>
     </w:rPr>
   </w:style>
+  <w:style w:type="table" w:styleId="GridTable1Light-Accent1">
+    <w:name w:val="Grid Table 1 Light Accent 1"/>
+    <w:basedOn w:val="TableNormal"/>
+    <w:uiPriority w:val="46"/>
+    <w:rsid w:val="006B2B53"/>
+    <w:pPr>
+      <w:spacing w:after="0" w:line="240" w:lineRule="auto"/>
+    </w:pPr>
+    <w:tblPr>
+      <w:tblStyleRowBandSize w:val="1"/>
+      <w:tblStyleColBandSize w:val="1"/>
+      <w:tblBorders>
+        <w:top w:val="single" w:sz="4" w:space="0" w:color="FA7BA8" w:themeColor="accent1" w:themeTint="66"/>
+        <w:left w:val="single" w:sz="4" w:space="0" w:color="FA7BA8" w:themeColor="accent1" w:themeTint="66"/>
+        <w:bottom w:val="single" w:sz="4" w:space="0" w:color="FA7BA8" w:themeColor="accent1" w:themeTint="66"/>
+        <w:right w:val="single" w:sz="4" w:space="0" w:color="FA7BA8" w:themeColor="accent1" w:themeTint="66"/>
+        <w:insideH w:val="single" w:sz="4" w:space="0" w:color="FA7BA8" w:themeColor="accent1" w:themeTint="66"/>
+        <w:insideV w:val="single" w:sz="4" w:space="0" w:color="FA7BA8" w:themeColor="accent1" w:themeTint="66"/>
+      </w:tblBorders>
+    </w:tblPr>
+    <w:tblStylePr w:type="firstRow">
+      <w:rPr>
+        <w:b/>
+        <w:bCs/>
+      </w:rPr>
+      <w:tblPr/>
+      <w:tcPr>
+        <w:tcBorders>
+          <w:bottom w:val="single" w:sz="12" w:space="0" w:color="F73A7D" w:themeColor="accent1" w:themeTint="99"/>
+        </w:tcBorders>
+      </w:tcPr>
+    </w:tblStylePr>
+    <w:tblStylePr w:type="lastRow">
+      <w:rPr>
+        <w:b/>
+        <w:bCs/>
+      </w:rPr>
+      <w:tblPr/>
+      <w:tcPr>
+        <w:tcBorders>
+          <w:top w:val="double" w:sz="2" w:space="0" w:color="F73A7D" w:themeColor="accent1" w:themeTint="99"/>
+        </w:tcBorders>
+      </w:tcPr>
+    </w:tblStylePr>
+    <w:tblStylePr w:type="firstCol">
+      <w:rPr>
+        <w:b/>
+        <w:bCs/>
+      </w:rPr>
+    </w:tblStylePr>
+    <w:tblStylePr w:type="lastCol">
+      <w:rPr>
+        <w:b/>
+        <w:bCs/>
+      </w:rPr>
+    </w:tblStylePr>
+  </w:style>
 </w:styles>
 </file>
 
@@ -2127,6 +2151,7 @@
   </w:compat>
   <w:rsids>
     <w:rsidRoot w:val="00D93916"/>
+    <w:rsid w:val="00732259"/>
     <w:rsid w:val="00CC2FDE"/>
     <w:rsid w:val="00D93916"/>
   </w:rsids>

</xml_diff>